<commit_message>
I don't know what these commitments are but it's telling me to sync!
</commit_message>
<xml_diff>
--- a/Project 1 Report/Project Report Reflow Oven Final.docx
+++ b/Project 1 Report/Project Report Reflow Oven Final.docx
@@ -204,7 +204,6 @@
                 <w:dataBinding w:prefixMappings="xmlns:ns0='http://schemas.openxmlformats.org/package/2006/metadata/core-properties' xmlns:ns1='http://purl.org/dc/elements/1.1/'" w:xpath="/ns0:coreProperties[1]/ns1:title[1]" w:storeItemID="{6C3C8BC8-F283-45AE-878A-BAB7291924A1}"/>
                 <w:text/>
               </w:sdtPr>
-              <w:sdtEndPr/>
               <w:sdtContent>
                 <w:tc>
                   <w:tcPr>
@@ -252,7 +251,6 @@
                 <w:dataBinding w:prefixMappings="xmlns:ns0='http://schemas.openxmlformats.org/package/2006/metadata/core-properties' xmlns:ns1='http://purl.org/dc/elements/1.1/'" w:xpath="/ns0:coreProperties[1]/ns1:subject[1]" w:storeItemID="{6C3C8BC8-F283-45AE-878A-BAB7291924A1}"/>
                 <w:text/>
               </w:sdtPr>
-              <w:sdtEndPr/>
               <w:sdtContent>
                 <w:tc>
                   <w:tcPr>
@@ -3507,7 +3505,23 @@
                 <w:sz w:val="24"/>
                 <w:szCs w:val="24"/>
               </w:rPr>
-              <w:t>Loads the variable Temperature_Measured with the correct temperature in the oven, calibrated with the cold junction outside of the box.</w:t>
+              <w:t xml:space="preserve">Loads the variable </w:t>
+            </w:r>
+            <w:proofErr w:type="spellStart"/>
+            <w:r>
+              <w:rPr>
+                <w:sz w:val="24"/>
+                <w:szCs w:val="24"/>
+              </w:rPr>
+              <w:t>Temperature_Measured</w:t>
+            </w:r>
+            <w:proofErr w:type="spellEnd"/>
+            <w:r>
+              <w:rPr>
+                <w:sz w:val="24"/>
+                <w:szCs w:val="24"/>
+              </w:rPr>
+              <w:t xml:space="preserve"> with the correct temperature in the oven, calibrated with the cold junction outside of the box.</w:t>
             </w:r>
           </w:p>
         </w:tc>
@@ -3562,7 +3576,23 @@
                 <w:sz w:val="24"/>
                 <w:szCs w:val="24"/>
               </w:rPr>
-              <w:t>Settings Initialization (Settings_Initialization) called at the beginning of the code, this is the user interface function used to get the temperature settings and stores them into registers.</w:t>
+              <w:t>Settings Initialization (</w:t>
+            </w:r>
+            <w:proofErr w:type="spellStart"/>
+            <w:r>
+              <w:rPr>
+                <w:sz w:val="24"/>
+                <w:szCs w:val="24"/>
+              </w:rPr>
+              <w:t>Settings_Initialization</w:t>
+            </w:r>
+            <w:proofErr w:type="spellEnd"/>
+            <w:r>
+              <w:rPr>
+                <w:sz w:val="24"/>
+                <w:szCs w:val="24"/>
+              </w:rPr>
+              <w:t>) called at the beginning of the code, this is the user interface function used to get the temperature settings and stores them into registers.</w:t>
             </w:r>
           </w:p>
           <w:p>
@@ -3578,6 +3608,7 @@
                 <w:szCs w:val="24"/>
               </w:rPr>
             </w:pPr>
+            <w:proofErr w:type="spellStart"/>
             <w:r>
               <w:rPr>
                 <w:sz w:val="24"/>
@@ -3606,6 +3637,7 @@
               </w:rPr>
               <w:t>Soak_Temperature_Input</w:t>
             </w:r>
+            <w:proofErr w:type="spellEnd"/>
           </w:p>
           <w:p>
             <w:pPr>
@@ -3620,6 +3652,7 @@
                 <w:szCs w:val="24"/>
               </w:rPr>
             </w:pPr>
+            <w:proofErr w:type="spellStart"/>
             <w:r>
               <w:rPr>
                 <w:sz w:val="24"/>
@@ -3627,6 +3660,7 @@
               </w:rPr>
               <w:t>Soak_Time_Input</w:t>
             </w:r>
+            <w:proofErr w:type="spellEnd"/>
             <w:r>
               <w:rPr>
                 <w:sz w:val="24"/>
@@ -3648,6 +3682,7 @@
                 <w:szCs w:val="24"/>
               </w:rPr>
             </w:pPr>
+            <w:proofErr w:type="spellStart"/>
             <w:r>
               <w:rPr>
                 <w:sz w:val="24"/>
@@ -3655,6 +3690,7 @@
               </w:rPr>
               <w:t>Reflow_Temperature_Input</w:t>
             </w:r>
+            <w:proofErr w:type="spellEnd"/>
           </w:p>
           <w:p>
             <w:pPr>
@@ -3669,6 +3705,7 @@
                 <w:szCs w:val="24"/>
               </w:rPr>
             </w:pPr>
+            <w:proofErr w:type="spellStart"/>
             <w:r>
               <w:rPr>
                 <w:sz w:val="24"/>
@@ -3676,6 +3713,7 @@
               </w:rPr>
               <w:t>Reflow_Time_Input</w:t>
             </w:r>
+            <w:proofErr w:type="spellEnd"/>
           </w:p>
           <w:p>
             <w:pPr>
@@ -3695,7 +3733,23 @@
                 <w:sz w:val="24"/>
                 <w:szCs w:val="24"/>
               </w:rPr>
-              <w:t>Checking for other inputs (Check_Inputs)Provides a check to the other user inputs used during the heating process (i.e. force stop / oven open)</w:t>
+              <w:t>Checking for other inputs (</w:t>
+            </w:r>
+            <w:proofErr w:type="spellStart"/>
+            <w:r>
+              <w:rPr>
+                <w:sz w:val="24"/>
+                <w:szCs w:val="24"/>
+              </w:rPr>
+              <w:t>Check_Inputs</w:t>
+            </w:r>
+            <w:proofErr w:type="spellEnd"/>
+            <w:r>
+              <w:rPr>
+                <w:sz w:val="24"/>
+                <w:szCs w:val="24"/>
+              </w:rPr>
+              <w:t>)Provides a check to the other user inputs used during the heating process (i.e. force stop / oven open)</w:t>
             </w:r>
           </w:p>
           <w:p>
@@ -3716,7 +3770,23 @@
                 <w:sz w:val="24"/>
                 <w:szCs w:val="24"/>
               </w:rPr>
-              <w:t xml:space="preserve">Status Display / Value Display (Display_board)Ability to write to the Hex Display / LCD Display and output set messages onto the LCD Display </w:t>
+              <w:t>Status Display / Value Display (</w:t>
+            </w:r>
+            <w:proofErr w:type="spellStart"/>
+            <w:r>
+              <w:rPr>
+                <w:sz w:val="24"/>
+                <w:szCs w:val="24"/>
+              </w:rPr>
+              <w:t>Display_board</w:t>
+            </w:r>
+            <w:proofErr w:type="spellEnd"/>
+            <w:r>
+              <w:rPr>
+                <w:sz w:val="24"/>
+                <w:szCs w:val="24"/>
+              </w:rPr>
+              <w:t xml:space="preserve">)Ability to write to the Hex Display / LCD Display and output set messages onto the LCD Display </w:t>
             </w:r>
             <w:r>
               <w:rPr>
@@ -3935,6 +4005,7 @@
                 <w:szCs w:val="24"/>
               </w:rPr>
             </w:pPr>
+            <w:proofErr w:type="spellStart"/>
             <w:r>
               <w:rPr>
                 <w:b/>
@@ -3943,6 +4014,7 @@
               </w:rPr>
               <w:t>Thermo_Python</w:t>
             </w:r>
+            <w:proofErr w:type="spellEnd"/>
           </w:p>
         </w:tc>
         <w:tc>
@@ -3998,27 +4070,14 @@
                   <w:r>
                     <w:t xml:space="preserve">Figure </w:t>
                   </w:r>
-                  <w:r>
-                    <w:fldChar w:fldCharType="begin"/>
-                  </w:r>
-                  <w:r>
-                    <w:instrText xml:space="preserve"> SEQ Figure \* ARABIC </w:instrText>
-                  </w:r>
-                  <w:r>
-                    <w:fldChar w:fldCharType="separate"/>
-                  </w:r>
-                  <w:r>
-                    <w:rPr>
-                      <w:noProof/>
-                    </w:rPr>
-                    <w:t>1</w:t>
-                  </w:r>
-                  <w:r>
-                    <w:rPr>
-                      <w:noProof/>
-                    </w:rPr>
-                    <w:fldChar w:fldCharType="end"/>
-                  </w:r>
+                  <w:fldSimple w:instr=" SEQ Figure \* ARABIC ">
+                    <w:r>
+                      <w:rPr>
+                        <w:noProof/>
+                      </w:rPr>
+                      <w:t>1</w:t>
+                    </w:r>
+                  </w:fldSimple>
                   <w:r>
                     <w:t>: Software Block Diagram</w:t>
                   </w:r>
@@ -4717,7 +4776,23 @@
                         <w:sz w:val="20"/>
                         <w:szCs w:val="20"/>
                       </w:rPr>
-                      <w:t>(Thermo_python)</w:t>
+                      <w:t>(</w:t>
+                    </w:r>
+                    <w:proofErr w:type="spellStart"/>
+                    <w:r>
+                      <w:rPr>
+                        <w:sz w:val="20"/>
+                        <w:szCs w:val="20"/>
+                      </w:rPr>
+                      <w:t>Thermo_python</w:t>
+                    </w:r>
+                    <w:proofErr w:type="spellEnd"/>
+                    <w:r>
+                      <w:rPr>
+                        <w:sz w:val="20"/>
+                        <w:szCs w:val="20"/>
+                      </w:rPr>
+                      <w:t>)</w:t>
                     </w:r>
                   </w:p>
                   <w:p>
@@ -4768,8 +4843,13 @@
                       <w:contextualSpacing/>
                       <w:jc w:val="center"/>
                     </w:pPr>
+                    <w:proofErr w:type="gramStart"/>
                     <w:r>
-                      <w:t xml:space="preserve">on the computer </w:t>
+                      <w:t>on</w:t>
+                    </w:r>
+                    <w:proofErr w:type="gramEnd"/>
+                    <w:r>
+                      <w:t xml:space="preserve"> the computer </w:t>
                     </w:r>
                   </w:p>
                 </w:txbxContent>
@@ -5194,27 +5274,14 @@
                   <w:r>
                     <w:t xml:space="preserve">Figure </w:t>
                   </w:r>
-                  <w:r>
-                    <w:fldChar w:fldCharType="begin"/>
-                  </w:r>
-                  <w:r>
-                    <w:instrText xml:space="preserve"> SEQ Figure \* ARABIC </w:instrText>
-                  </w:r>
-                  <w:r>
-                    <w:fldChar w:fldCharType="separate"/>
-                  </w:r>
-                  <w:r>
-                    <w:rPr>
-                      <w:noProof/>
-                    </w:rPr>
-                    <w:t>2</w:t>
-                  </w:r>
-                  <w:r>
-                    <w:rPr>
-                      <w:noProof/>
-                    </w:rPr>
-                    <w:fldChar w:fldCharType="end"/>
-                  </w:r>
+                  <w:fldSimple w:instr=" SEQ Figure \* ARABIC ">
+                    <w:r>
+                      <w:rPr>
+                        <w:noProof/>
+                      </w:rPr>
+                      <w:t>2</w:t>
+                    </w:r>
+                  </w:fldSimple>
                   <w:r>
                     <w:t>: Hardware Block Diagram</w:t>
                   </w:r>
@@ -5799,7 +5866,6 @@
           <w:id w:val="1802958541"/>
           <w:citation/>
         </w:sdtPr>
-        <w:sdtEndPr/>
         <w:sdtContent>
           <w:r>
             <w:rPr>
@@ -5946,7 +6012,63 @@
         <w:rPr>
           <w:rFonts w:cs="Times New Roman"/>
         </w:rPr>
-        <w:t xml:space="preserve"> The debugging tools provided to us for use are CrossIDE and Spyder. CrossIDE is a debugging program developed by our Professor, it debugs our 8051 assembly code. Spyder </w:t>
+        <w:t xml:space="preserve"> The debugging tools provided to us for use are </w:t>
+      </w:r>
+      <w:proofErr w:type="spellStart"/>
+      <w:r>
+        <w:rPr>
+          <w:rFonts w:cs="Times New Roman"/>
+        </w:rPr>
+        <w:t>CrossIDE</w:t>
+      </w:r>
+      <w:proofErr w:type="spellEnd"/>
+      <w:r>
+        <w:rPr>
+          <w:rFonts w:cs="Times New Roman"/>
+        </w:rPr>
+        <w:t xml:space="preserve"> and </w:t>
+      </w:r>
+      <w:proofErr w:type="spellStart"/>
+      <w:r>
+        <w:rPr>
+          <w:rFonts w:cs="Times New Roman"/>
+        </w:rPr>
+        <w:t>Spyder</w:t>
+      </w:r>
+      <w:proofErr w:type="spellEnd"/>
+      <w:r>
+        <w:rPr>
+          <w:rFonts w:cs="Times New Roman"/>
+        </w:rPr>
+        <w:t xml:space="preserve">. </w:t>
+      </w:r>
+      <w:proofErr w:type="spellStart"/>
+      <w:r>
+        <w:rPr>
+          <w:rFonts w:cs="Times New Roman"/>
+        </w:rPr>
+        <w:t>CrossIDE</w:t>
+      </w:r>
+      <w:proofErr w:type="spellEnd"/>
+      <w:r>
+        <w:rPr>
+          <w:rFonts w:cs="Times New Roman"/>
+        </w:rPr>
+        <w:t xml:space="preserve"> is a debugging program developed by our Professor, it debugs our 8051 assembly code. </w:t>
+      </w:r>
+      <w:proofErr w:type="spellStart"/>
+      <w:r>
+        <w:rPr>
+          <w:rFonts w:cs="Times New Roman"/>
+        </w:rPr>
+        <w:t>Spyder</w:t>
+      </w:r>
+      <w:proofErr w:type="spellEnd"/>
+      <w:r>
+        <w:rPr>
+          <w:rFonts w:cs="Times New Roman"/>
+        </w:rPr>
+        <w:t xml:space="preserve"> </w:t>
       </w:r>
       <w:r>
         <w:rPr>
@@ -5968,7 +6090,6 @@
           <w:id w:val="763726180"/>
           <w:citation/>
         </w:sdtPr>
-        <w:sdtEndPr/>
         <w:sdtContent>
           <w:r>
             <w:rPr>
@@ -6402,7 +6523,7 @@
         <w:rPr>
           <w:rFonts w:ascii="Georgia" w:hAnsi="Georgia"/>
         </w:rPr>
-        <w:t>Ability to generate tones</w:t>
+        <w:t>ability to generate tones</w:t>
       </w:r>
     </w:p>
     <w:p>
@@ -6421,7 +6542,7 @@
         <w:rPr>
           <w:rFonts w:ascii="Georgia" w:hAnsi="Georgia"/>
         </w:rPr>
-        <w:t>Ability to determine if the door was open or closed</w:t>
+        <w:t>ability to determine if the door was open or closed</w:t>
       </w:r>
     </w:p>
     <w:p>
@@ -6440,7 +6561,7 @@
         <w:rPr>
           <w:rFonts w:ascii="Georgia" w:hAnsi="Georgia"/>
         </w:rPr>
-        <w:t>Ability to display text messages for the user</w:t>
+        <w:t>ability to display text messages for the user</w:t>
       </w:r>
     </w:p>
     <w:p>
@@ -6459,15 +6580,7 @@
         <w:rPr>
           <w:rFonts w:ascii="Georgia" w:hAnsi="Georgia"/>
         </w:rPr>
-        <w:t xml:space="preserve">Ability to transmit </w:t>
-      </w:r>
-      <w:bookmarkStart w:id="12" w:name="_GoBack"/>
-      <w:bookmarkEnd w:id="12"/>
-      <w:r>
-        <w:rPr>
-          <w:rFonts w:ascii="Georgia" w:hAnsi="Georgia"/>
-        </w:rPr>
-        <w:t>serial data to a computer</w:t>
+        <w:t>ability to transmit serial data to a computer</w:t>
       </w:r>
     </w:p>
     <w:p>
@@ -6486,13 +6599,7 @@
         <w:rPr>
           <w:rFonts w:ascii="Georgia" w:hAnsi="Georgia"/>
         </w:rPr>
-        <w:t>Ability to turn the oven</w:t>
-      </w:r>
-      <w:r>
-        <w:rPr>
-          <w:rFonts w:ascii="Georgia" w:hAnsi="Georgia"/>
-        </w:rPr>
-        <w:t xml:space="preserve"> on and off using a solid state relay</w:t>
+        <w:t>ability to turn the oven on and off using a solid state relay</w:t>
       </w:r>
     </w:p>
     <w:p>
@@ -6511,7 +6618,7 @@
         <w:rPr>
           <w:rFonts w:ascii="Georgia" w:hAnsi="Georgia"/>
         </w:rPr>
-        <w:t>Ability to measure temperature in the oven</w:t>
+        <w:t>ability to measure temperature in the oven</w:t>
       </w:r>
     </w:p>
     <w:p>
@@ -6530,7 +6637,7 @@
         <w:rPr>
           <w:rFonts w:ascii="Georgia" w:hAnsi="Georgia"/>
         </w:rPr>
-        <w:t>Ability to measure time and display time to the user</w:t>
+        <w:t>ability to measure time and display time to the user</w:t>
       </w:r>
     </w:p>
     <w:p>
@@ -6549,7 +6656,7 @@
         <w:rPr>
           <w:rFonts w:ascii="Georgia" w:hAnsi="Georgia"/>
         </w:rPr>
-        <w:t>Ability to handle user inputs to modify parameters</w:t>
+        <w:t>ability to handle user inputs to modify parameters</w:t>
       </w:r>
     </w:p>
     <w:p>
@@ -6561,7 +6668,7 @@
           <w:b w:val="0"/>
         </w:rPr>
       </w:pPr>
-      <w:bookmarkStart w:id="13" w:name="_Toc380932300"/>
+      <w:bookmarkStart w:id="12" w:name="_Toc380932300"/>
       <w:r>
         <w:rPr>
           <w:rStyle w:val="BookTitle"/>
@@ -6578,7 +6685,7 @@
         </w:rPr>
         <w:t>Problem Specification</w:t>
       </w:r>
-      <w:bookmarkEnd w:id="13"/>
+      <w:bookmarkEnd w:id="12"/>
     </w:p>
     <w:p>
       <w:pPr>
@@ -7065,7 +7172,7 @@
           <w:b w:val="0"/>
         </w:rPr>
       </w:pPr>
-      <w:bookmarkStart w:id="14" w:name="_Toc380932301"/>
+      <w:bookmarkStart w:id="13" w:name="_Toc380932301"/>
       <w:r>
         <w:rPr>
           <w:rStyle w:val="BookTitle"/>
@@ -7074,7 +7181,7 @@
         </w:rPr>
         <w:t>3.4 Solution Generation</w:t>
       </w:r>
-      <w:bookmarkEnd w:id="14"/>
+      <w:bookmarkEnd w:id="13"/>
       <w:r>
         <w:rPr>
           <w:rStyle w:val="BookTitle"/>
@@ -7094,7 +7201,7 @@
           <w:b w:val="0"/>
         </w:rPr>
       </w:pPr>
-      <w:bookmarkStart w:id="15" w:name="_Toc380932302"/>
+      <w:bookmarkStart w:id="14" w:name="_Toc380932302"/>
       <w:r>
         <w:rPr>
           <w:rStyle w:val="BookTitle"/>
@@ -7103,7 +7210,7 @@
         </w:rPr>
         <w:t>3.5 Solution Evaluation</w:t>
       </w:r>
-      <w:bookmarkEnd w:id="15"/>
+      <w:bookmarkEnd w:id="14"/>
     </w:p>
     <w:p/>
     <w:p>
@@ -7115,7 +7222,7 @@
           <w:b w:val="0"/>
         </w:rPr>
       </w:pPr>
-      <w:bookmarkStart w:id="16" w:name="_Toc380932303"/>
+      <w:bookmarkStart w:id="15" w:name="_Toc380932303"/>
       <w:r>
         <w:rPr>
           <w:rStyle w:val="BookTitle"/>
@@ -7124,7 +7231,7 @@
         </w:rPr>
         <w:t>3.6 Detailed Design</w:t>
       </w:r>
-      <w:bookmarkEnd w:id="16"/>
+      <w:bookmarkEnd w:id="15"/>
     </w:p>
     <w:p>
       <w:pPr>
@@ -7150,7 +7257,7 @@
           <w:b w:val="0"/>
         </w:rPr>
       </w:pPr>
-      <w:bookmarkStart w:id="17" w:name="_Toc380932304"/>
+      <w:bookmarkStart w:id="16" w:name="_Toc380932304"/>
       <w:r>
         <w:rPr>
           <w:rStyle w:val="BookTitle"/>
@@ -7159,7 +7266,7 @@
         </w:rPr>
         <w:t>3.7 Solution Assessment</w:t>
       </w:r>
-      <w:bookmarkEnd w:id="17"/>
+      <w:bookmarkEnd w:id="16"/>
     </w:p>
     <w:p/>
     <w:p>
@@ -7176,7 +7283,7 @@
           <w:sz w:val="32"/>
         </w:rPr>
       </w:pPr>
-      <w:bookmarkStart w:id="18" w:name="_Toc380932305"/>
+      <w:bookmarkStart w:id="17" w:name="_Toc380932305"/>
       <w:r>
         <w:rPr>
           <w:rStyle w:val="BookTitle"/>
@@ -7204,111 +7311,119 @@
         </w:rPr>
         <w:t>Life – Long Learning</w:t>
       </w:r>
+      <w:bookmarkEnd w:id="17"/>
+    </w:p>
+    <w:p>
+      <w:pPr>
+        <w:pStyle w:val="Heading2"/>
+        <w:rPr>
+          <w:rStyle w:val="BookTitle"/>
+          <w:b w:val="0"/>
+        </w:rPr>
+      </w:pPr>
+      <w:bookmarkStart w:id="18" w:name="_Toc380932306"/>
+      <w:r>
+        <w:rPr>
+          <w:rStyle w:val="BookTitle"/>
+          <w:b w:val="0"/>
+        </w:rPr>
+        <w:t>4.1 Software</w:t>
+      </w:r>
       <w:bookmarkEnd w:id="18"/>
     </w:p>
     <w:p>
       <w:pPr>
+        <w:spacing w:before="100" w:beforeAutospacing="1" w:after="100" w:afterAutospacing="1" w:line="480" w:lineRule="auto"/>
+        <w:contextualSpacing/>
+        <w:jc w:val="both"/>
+      </w:pPr>
+      <w:r>
+        <w:t xml:space="preserve">The most useful course was undoubtingly EECE 259 where we learned everything about microcomputers knowledge that we needed for this project. </w:t>
+      </w:r>
+    </w:p>
+    <w:p>
+      <w:pPr>
+        <w:spacing w:before="100" w:beforeAutospacing="1" w:after="100" w:afterAutospacing="1" w:line="480" w:lineRule="auto"/>
+        <w:contextualSpacing/>
+        <w:jc w:val="both"/>
+      </w:pPr>
+      <w:r>
+        <w:t xml:space="preserve">We spent most of our time and effort into integrating all the functions into one state-machine. The challenge was lack of experience and knowledge for managing complex software systems. </w:t>
+      </w:r>
+    </w:p>
+    <w:p>
+      <w:pPr>
+        <w:spacing w:before="100" w:beforeAutospacing="1" w:after="100" w:afterAutospacing="1" w:line="480" w:lineRule="auto"/>
+        <w:contextualSpacing/>
+        <w:jc w:val="both"/>
+      </w:pPr>
+      <w:r>
+        <w:t xml:space="preserve">In order to overcome the problem, we learned to use </w:t>
+      </w:r>
+      <w:proofErr w:type="spellStart"/>
+      <w:r>
+        <w:t>GitHub</w:t>
+      </w:r>
+      <w:proofErr w:type="spellEnd"/>
+      <w:r>
+        <w:t xml:space="preserve"> where we could easily keep track of everyone’s work. We created a header file for each code file, defining its purpose, and its use of </w:t>
+      </w:r>
+      <w:r>
+        <w:lastRenderedPageBreak/>
+        <w:t xml:space="preserve">variables and registers. Additionally, we referenced the lecture notes which describe to write codes for a state machine.  From this, we became more efficient programmers. </w:t>
+      </w:r>
+    </w:p>
+    <w:p>
+      <w:pPr>
         <w:pStyle w:val="Heading2"/>
         <w:rPr>
           <w:rStyle w:val="BookTitle"/>
           <w:b w:val="0"/>
         </w:rPr>
       </w:pPr>
-      <w:bookmarkStart w:id="19" w:name="_Toc380932306"/>
+      <w:bookmarkStart w:id="19" w:name="_Toc380932307"/>
       <w:r>
         <w:rPr>
           <w:rStyle w:val="BookTitle"/>
           <w:b w:val="0"/>
         </w:rPr>
-        <w:t>4.1 Software</w:t>
+        <w:t>4.2 Hardware</w:t>
       </w:r>
       <w:bookmarkEnd w:id="19"/>
     </w:p>
     <w:p>
       <w:pPr>
+        <w:contextualSpacing/>
+        <w:jc w:val="both"/>
+      </w:pPr>
+    </w:p>
+    <w:p>
+      <w:pPr>
         <w:spacing w:before="100" w:beforeAutospacing="1" w:after="100" w:afterAutospacing="1" w:line="480" w:lineRule="auto"/>
         <w:contextualSpacing/>
         <w:jc w:val="both"/>
       </w:pPr>
       <w:r>
-        <w:t xml:space="preserve">The most useful course was undoubtingly EECE 259 where we learned everything about microcomputers knowledge that we needed for this project. </w:t>
+        <w:t xml:space="preserve">EECE 251 was very helpful because we gained an experience with soldering chips on the circuit board and we learned how to check the connection of soldered iron by using the voltmeter. Moreover, for EECE 251 labs, we already designed and built an amplifier and a BJT circuit which were the major part of the hardware. </w:t>
       </w:r>
     </w:p>
     <w:p>
       <w:pPr>
-        <w:spacing w:before="100" w:beforeAutospacing="1" w:after="100" w:afterAutospacing="1" w:line="480" w:lineRule="auto"/>
-        <w:contextualSpacing/>
-        <w:jc w:val="both"/>
-      </w:pPr>
-      <w:r>
-        <w:t xml:space="preserve">We spent most of our time and effort into integrating all the functions into one state-machine. The challenge was lack of experience and knowledge for managing complex software systems. </w:t>
-      </w:r>
-    </w:p>
-    <w:p>
-      <w:pPr>
-        <w:spacing w:before="100" w:beforeAutospacing="1" w:after="100" w:afterAutospacing="1" w:line="480" w:lineRule="auto"/>
-        <w:contextualSpacing/>
-        <w:jc w:val="both"/>
-      </w:pPr>
-      <w:r>
-        <w:t xml:space="preserve">In order to overcome the problem, we learned to use GitHub where we could easily keep track of everyone’s work. We created a header file for each code file, defining its purpose, and its use of </w:t>
-      </w:r>
-      <w:r>
-        <w:lastRenderedPageBreak/>
-        <w:t xml:space="preserve">variables and registers. Additionally, we referenced the lecture notes which describe to write codes for a state machine.  From this, we became more efficient programmers. </w:t>
-      </w:r>
-    </w:p>
-    <w:p>
-      <w:pPr>
         <w:pStyle w:val="Heading2"/>
         <w:rPr>
           <w:rStyle w:val="BookTitle"/>
           <w:b w:val="0"/>
         </w:rPr>
       </w:pPr>
-      <w:bookmarkStart w:id="20" w:name="_Toc380932307"/>
+      <w:bookmarkStart w:id="20" w:name="_Toc380932308"/>
       <w:r>
         <w:rPr>
           <w:rStyle w:val="BookTitle"/>
           <w:b w:val="0"/>
         </w:rPr>
-        <w:t>4.2 Hardware</w:t>
+        <w:t>4.3 Management</w:t>
       </w:r>
       <w:bookmarkEnd w:id="20"/>
-    </w:p>
-    <w:p>
-      <w:pPr>
-        <w:contextualSpacing/>
-        <w:jc w:val="both"/>
-      </w:pPr>
-    </w:p>
-    <w:p>
-      <w:pPr>
-        <w:spacing w:before="100" w:beforeAutospacing="1" w:after="100" w:afterAutospacing="1" w:line="480" w:lineRule="auto"/>
-        <w:contextualSpacing/>
-        <w:jc w:val="both"/>
-      </w:pPr>
-      <w:r>
-        <w:t xml:space="preserve">EECE 251 was very helpful because we gained an experience with soldering chips on the circuit board and we learned how to check the connection of soldered iron by using the voltmeter. Moreover, for EECE 251 labs, we already designed and built an amplifier and a BJT circuit which were the major part of the hardware. </w:t>
-      </w:r>
-    </w:p>
-    <w:p>
-      <w:pPr>
-        <w:pStyle w:val="Heading2"/>
-        <w:rPr>
-          <w:rStyle w:val="BookTitle"/>
-          <w:b w:val="0"/>
-        </w:rPr>
-      </w:pPr>
-      <w:bookmarkStart w:id="21" w:name="_Toc380932308"/>
-      <w:r>
-        <w:rPr>
-          <w:rStyle w:val="BookTitle"/>
-          <w:b w:val="0"/>
-        </w:rPr>
-        <w:t>4.3 Management</w:t>
-      </w:r>
-      <w:bookmarkEnd w:id="21"/>
     </w:p>
     <w:p>
       <w:pPr>
@@ -7333,7 +7448,7 @@
         <w:br w:type="page"/>
       </w:r>
     </w:p>
-    <w:bookmarkStart w:id="22" w:name="_Toc380932309" w:displacedByCustomXml="next"/>
+    <w:bookmarkStart w:id="21" w:name="_Toc380932309" w:displacedByCustomXml="next"/>
     <w:sdt>
       <w:sdtPr>
         <w:rPr>
@@ -7373,7 +7488,7 @@
             </w:rPr>
             <w:t>References</w:t>
           </w:r>
-          <w:bookmarkEnd w:id="22"/>
+          <w:bookmarkEnd w:id="21"/>
         </w:p>
         <w:sdt>
           <w:sdtPr>
@@ -7383,7 +7498,6 @@
             <w:id w:val="-573587230"/>
             <w:bibliography/>
           </w:sdtPr>
-          <w:sdtEndPr/>
           <w:sdtContent>
             <w:p>
               <w:pPr>
@@ -7580,16 +7694,11 @@
         <w:br w:type="page"/>
       </w:r>
     </w:p>
-    <w:bookmarkStart w:id="23" w:name="_Toc380932310" w:displacedByCustomXml="next"/>
+    <w:bookmarkStart w:id="22" w:name="_Toc380932310" w:displacedByCustomXml="next"/>
     <w:sdt>
       <w:sdtPr>
         <w:rPr>
-          <w:rFonts w:ascii="Times New Roman" w:eastAsiaTheme="minorHAnsi" w:hAnsi="Times New Roman" w:cs="Times New Roman"/>
-          <w:b w:val="0"/>
-          <w:bCs w:val="0"/>
-          <w:color w:val="auto"/>
-          <w:sz w:val="24"/>
-          <w:szCs w:val="22"/>
+          <w:rFonts w:ascii="Times New Roman" w:hAnsi="Times New Roman" w:cs="Times New Roman"/>
         </w:rPr>
         <w:id w:val="-1310702226"/>
         <w:docPartObj>
@@ -7599,7 +7708,12 @@
       </w:sdtPr>
       <w:sdtEndPr>
         <w:rPr>
-          <w:rFonts w:cstheme="minorBidi"/>
+          <w:rFonts w:eastAsiaTheme="minorHAnsi" w:cstheme="minorBidi"/>
+          <w:b w:val="0"/>
+          <w:bCs w:val="0"/>
+          <w:color w:val="auto"/>
+          <w:sz w:val="24"/>
+          <w:szCs w:val="22"/>
         </w:rPr>
       </w:sdtEndPr>
       <w:sdtContent>
@@ -7620,7 +7734,7 @@
             </w:rPr>
             <w:t>Bibliography</w:t>
           </w:r>
-          <w:bookmarkEnd w:id="23"/>
+          <w:bookmarkEnd w:id="22"/>
         </w:p>
         <w:sdt>
           <w:sdtPr>
@@ -7776,7 +7890,7 @@
           <w:sz w:val="32"/>
         </w:rPr>
       </w:pPr>
-      <w:bookmarkStart w:id="24" w:name="_Toc380932311"/>
+      <w:bookmarkStart w:id="23" w:name="_Toc380932311"/>
       <w:r>
         <w:rPr>
           <w:rStyle w:val="BookTitle"/>
@@ -7787,7 +7901,7 @@
         <w:lastRenderedPageBreak/>
         <w:t>Appendix</w:t>
       </w:r>
-      <w:bookmarkEnd w:id="24"/>
+      <w:bookmarkEnd w:id="23"/>
     </w:p>
     <w:p>
       <w:pPr>
@@ -7795,6 +7909,8 @@
           <w:rFonts w:cs="Times New Roman"/>
         </w:rPr>
       </w:pPr>
+      <w:bookmarkStart w:id="24" w:name="_GoBack"/>
+      <w:bookmarkEnd w:id="24"/>
     </w:p>
     <w:sectPr>
       <w:pgSz w:w="12240" w:h="15840"/>
@@ -7871,7 +7987,7 @@
           <w:rPr>
             <w:noProof/>
           </w:rPr>
-          <w:t>10</w:t>
+          <w:t>14</w:t>
         </w:r>
         <w:r>
           <w:rPr>
@@ -7956,7 +8072,7 @@
           <w:rPr>
             <w:noProof/>
           </w:rPr>
-          <w:t>1</w:t>
+          <w:t>iii</w:t>
         </w:r>
         <w:r>
           <w:rPr>
@@ -10880,7 +10996,6 @@
     <w:rsid w:val="001C15DE"/>
     <w:rsid w:val="00593C17"/>
     <w:rsid w:val="006E34CE"/>
-    <w:rsid w:val="007A09CF"/>
   </w:rsids>
   <m:mathPr>
     <m:mathFont m:val="Cambria Math"/>
@@ -11731,7 +11846,7 @@
 </file>
 
 <file path=customXml/itemProps1.xml><?xml version="1.0" encoding="utf-8"?>
-<ds:datastoreItem xmlns:ds="http://schemas.openxmlformats.org/officeDocument/2006/customXml" ds:itemID="{19475F67-56EE-409C-B1EF-5274FC7C90E4}">
+<ds:datastoreItem xmlns:ds="http://schemas.openxmlformats.org/officeDocument/2006/customXml" ds:itemID="{9DA99804-B007-4E3A-ADEC-A16BA934EF3C}">
   <ds:schemaRefs>
     <ds:schemaRef ds:uri="http://schemas.openxmlformats.org/officeDocument/2006/bibliography"/>
   </ds:schemaRefs>

</xml_diff>